<commit_message>
Initial draft of report for deliverable 1 completed. To be reviewed by mentor.
</commit_message>
<xml_diff>
--- a/report.docx
+++ b/report.docx
@@ -665,7 +665,7 @@
               </wp:anchor>
             </w:drawing>
           </mc:Choice>
-          <mc:Fallback xmlns:w16se="http://schemas.microsoft.com/office/word/2015/wordml/symex" xmlns:w16cid="http://schemas.microsoft.com/office/word/2016/wordml/cid" xmlns:w15="http://schemas.microsoft.com/office/word/2012/wordml" xmlns:am3d="http://schemas.microsoft.com/office/drawing/2017/model3d" xmlns:aink="http://schemas.microsoft.com/office/drawing/2016/ink" xmlns:cx8="http://schemas.microsoft.com/office/drawing/2016/5/14/chartex" xmlns:cx7="http://schemas.microsoft.com/office/drawing/2016/5/13/chartex" xmlns:cx6="http://schemas.microsoft.com/office/drawing/2016/5/12/chartex" xmlns:cx5="http://schemas.microsoft.com/office/drawing/2016/5/11/chartex" xmlns:cx4="http://schemas.microsoft.com/office/drawing/2016/5/10/chartex" xmlns:cx3="http://schemas.microsoft.com/office/drawing/2016/5/9/chartex" xmlns:cx2="http://schemas.microsoft.com/office/drawing/2015/10/21/chartex" xmlns:cx1="http://schemas.microsoft.com/office/drawing/2015/9/8/chartex" xmlns:cx="http://schemas.microsoft.com/office/drawing/2014/chartex">
+          <mc:Fallback xmlns:cx="http://schemas.microsoft.com/office/drawing/2014/chartex" xmlns:cx1="http://schemas.microsoft.com/office/drawing/2015/9/8/chartex" xmlns:cx2="http://schemas.microsoft.com/office/drawing/2015/10/21/chartex" xmlns:cx3="http://schemas.microsoft.com/office/drawing/2016/5/9/chartex" xmlns:cx4="http://schemas.microsoft.com/office/drawing/2016/5/10/chartex" xmlns:cx5="http://schemas.microsoft.com/office/drawing/2016/5/11/chartex" xmlns:cx6="http://schemas.microsoft.com/office/drawing/2016/5/12/chartex" xmlns:cx7="http://schemas.microsoft.com/office/drawing/2016/5/13/chartex" xmlns:cx8="http://schemas.microsoft.com/office/drawing/2016/5/14/chartex" xmlns:aink="http://schemas.microsoft.com/office/drawing/2016/ink" xmlns:am3d="http://schemas.microsoft.com/office/drawing/2017/model3d" xmlns:w15="http://schemas.microsoft.com/office/word/2012/wordml" xmlns:w16cid="http://schemas.microsoft.com/office/word/2016/wordml/cid" xmlns:w16se="http://schemas.microsoft.com/office/word/2015/wordml/symex">
             <w:pict>
               <v:line w14:anchorId="5CD1CCB8" id="Straight Connector 2" o:spid="_x0000_s1026" style="position:absolute;z-index:-251650048;visibility:visible;mso-wrap-style:square;mso-width-percent:0;mso-height-percent:0;mso-wrap-distance-left:9pt;mso-wrap-distance-top:0;mso-wrap-distance-right:9pt;mso-wrap-distance-bottom:0;mso-position-horizontal:center;mso-position-horizontal-relative:margin;mso-position-vertical:bottom;mso-position-vertical-relative:top-margin-area;mso-width-percent:0;mso-height-percent:0;mso-width-relative:page;mso-height-relative:page" from="0,0" to="510.3pt,0" o:gfxdata="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" strokecolor="#e3e3e3" strokeweight=".24pt">
                 <w10:wrap anchorx="margin" anchory="margin"/>
@@ -744,7 +744,7 @@
               </wp:anchor>
             </w:drawing>
           </mc:Choice>
-          <mc:Fallback xmlns:w16se="http://schemas.microsoft.com/office/word/2015/wordml/symex" xmlns:w16cid="http://schemas.microsoft.com/office/word/2016/wordml/cid" xmlns:w15="http://schemas.microsoft.com/office/word/2012/wordml" xmlns:am3d="http://schemas.microsoft.com/office/drawing/2017/model3d" xmlns:aink="http://schemas.microsoft.com/office/drawing/2016/ink" xmlns:cx8="http://schemas.microsoft.com/office/drawing/2016/5/14/chartex" xmlns:cx7="http://schemas.microsoft.com/office/drawing/2016/5/13/chartex" xmlns:cx6="http://schemas.microsoft.com/office/drawing/2016/5/12/chartex" xmlns:cx5="http://schemas.microsoft.com/office/drawing/2016/5/11/chartex" xmlns:cx4="http://schemas.microsoft.com/office/drawing/2016/5/10/chartex" xmlns:cx3="http://schemas.microsoft.com/office/drawing/2016/5/9/chartex" xmlns:cx2="http://schemas.microsoft.com/office/drawing/2015/10/21/chartex" xmlns:cx1="http://schemas.microsoft.com/office/drawing/2015/9/8/chartex" xmlns:cx="http://schemas.microsoft.com/office/drawing/2014/chartex">
+          <mc:Fallback xmlns:cx="http://schemas.microsoft.com/office/drawing/2014/chartex" xmlns:cx1="http://schemas.microsoft.com/office/drawing/2015/9/8/chartex" xmlns:cx2="http://schemas.microsoft.com/office/drawing/2015/10/21/chartex" xmlns:cx3="http://schemas.microsoft.com/office/drawing/2016/5/9/chartex" xmlns:cx4="http://schemas.microsoft.com/office/drawing/2016/5/10/chartex" xmlns:cx5="http://schemas.microsoft.com/office/drawing/2016/5/11/chartex" xmlns:cx6="http://schemas.microsoft.com/office/drawing/2016/5/12/chartex" xmlns:cx7="http://schemas.microsoft.com/office/drawing/2016/5/13/chartex" xmlns:cx8="http://schemas.microsoft.com/office/drawing/2016/5/14/chartex" xmlns:aink="http://schemas.microsoft.com/office/drawing/2016/ink" xmlns:am3d="http://schemas.microsoft.com/office/drawing/2017/model3d" xmlns:w15="http://schemas.microsoft.com/office/word/2012/wordml" xmlns:w16cid="http://schemas.microsoft.com/office/word/2016/wordml/cid" xmlns:w16se="http://schemas.microsoft.com/office/word/2015/wordml/symex">
             <w:pict>
               <v:line w14:anchorId="0ADC5E18" id="Straight Connector 6" o:spid="_x0000_s1026" style="position:absolute;z-index:-251653120;visibility:visible;mso-wrap-style:square;mso-width-percent:0;mso-height-percent:0;mso-wrap-distance-left:9pt;mso-wrap-distance-top:0;mso-wrap-distance-right:9pt;mso-wrap-distance-bottom:0;mso-position-horizontal:absolute;mso-position-horizontal-relative:page;mso-position-vertical:absolute;mso-position-vertical-relative:page;mso-width-percent:0;mso-height-percent:0;mso-width-relative:page;mso-height-relative:page" from="42.6pt,76pt" to="552.9pt,76pt" o:gfxdata="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" strokecolor="#a0a0a0" strokeweight=".55031mm">
                 <w10:wrap anchorx="page" anchory="page"/>
@@ -819,7 +819,7 @@
               </wp:anchor>
             </w:drawing>
           </mc:Choice>
-          <mc:Fallback xmlns:w16se="http://schemas.microsoft.com/office/word/2015/wordml/symex" xmlns:w16cid="http://schemas.microsoft.com/office/word/2016/wordml/cid" xmlns:w15="http://schemas.microsoft.com/office/word/2012/wordml" xmlns:am3d="http://schemas.microsoft.com/office/drawing/2017/model3d" xmlns:aink="http://schemas.microsoft.com/office/drawing/2016/ink" xmlns:cx8="http://schemas.microsoft.com/office/drawing/2016/5/14/chartex" xmlns:cx7="http://schemas.microsoft.com/office/drawing/2016/5/13/chartex" xmlns:cx6="http://schemas.microsoft.com/office/drawing/2016/5/12/chartex" xmlns:cx5="http://schemas.microsoft.com/office/drawing/2016/5/11/chartex" xmlns:cx4="http://schemas.microsoft.com/office/drawing/2016/5/10/chartex" xmlns:cx3="http://schemas.microsoft.com/office/drawing/2016/5/9/chartex" xmlns:cx2="http://schemas.microsoft.com/office/drawing/2015/10/21/chartex" xmlns:cx1="http://schemas.microsoft.com/office/drawing/2015/9/8/chartex" xmlns:cx="http://schemas.microsoft.com/office/drawing/2014/chartex">
+          <mc:Fallback xmlns:cx="http://schemas.microsoft.com/office/drawing/2014/chartex" xmlns:cx1="http://schemas.microsoft.com/office/drawing/2015/9/8/chartex" xmlns:cx2="http://schemas.microsoft.com/office/drawing/2015/10/21/chartex" xmlns:cx3="http://schemas.microsoft.com/office/drawing/2016/5/9/chartex" xmlns:cx4="http://schemas.microsoft.com/office/drawing/2016/5/10/chartex" xmlns:cx5="http://schemas.microsoft.com/office/drawing/2016/5/11/chartex" xmlns:cx6="http://schemas.microsoft.com/office/drawing/2016/5/12/chartex" xmlns:cx7="http://schemas.microsoft.com/office/drawing/2016/5/13/chartex" xmlns:cx8="http://schemas.microsoft.com/office/drawing/2016/5/14/chartex" xmlns:aink="http://schemas.microsoft.com/office/drawing/2016/ink" xmlns:am3d="http://schemas.microsoft.com/office/drawing/2017/model3d" xmlns:w15="http://schemas.microsoft.com/office/word/2012/wordml" xmlns:w16cid="http://schemas.microsoft.com/office/word/2016/wordml/cid" xmlns:w16se="http://schemas.microsoft.com/office/word/2015/wordml/symex">
             <w:pict>
               <v:rect w14:anchorId="309D6DFE" id="Rectangle 5" o:spid="_x0000_s1026" style="position:absolute;margin-left:552.3pt;margin-top:74.8pt;width:1pt;height:1.05pt;z-index:-251652096;visibility:visible;mso-wrap-style:square;mso-width-percent:0;mso-height-percent:0;mso-wrap-distance-left:9pt;mso-wrap-distance-top:0;mso-wrap-distance-right:9pt;mso-wrap-distance-bottom:0;mso-position-horizontal:absolute;mso-position-horizontal-relative:page;mso-position-vertical:absolute;mso-position-vertical-relative:page;mso-width-percent:0;mso-height-percent:0;mso-width-relative:page;mso-height-relative:page;v-text-anchor:top" o:gfxdata="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" fillcolor="#e3e3e3" strokecolor="white">
                 <w10:wrap anchorx="page" anchory="page"/>
@@ -898,7 +898,7 @@
               </wp:anchor>
             </w:drawing>
           </mc:Choice>
-          <mc:Fallback xmlns:w16se="http://schemas.microsoft.com/office/word/2015/wordml/symex" xmlns:w16cid="http://schemas.microsoft.com/office/word/2016/wordml/cid" xmlns:w15="http://schemas.microsoft.com/office/word/2012/wordml" xmlns:am3d="http://schemas.microsoft.com/office/drawing/2017/model3d" xmlns:aink="http://schemas.microsoft.com/office/drawing/2016/ink" xmlns:cx8="http://schemas.microsoft.com/office/drawing/2016/5/14/chartex" xmlns:cx7="http://schemas.microsoft.com/office/drawing/2016/5/13/chartex" xmlns:cx6="http://schemas.microsoft.com/office/drawing/2016/5/12/chartex" xmlns:cx5="http://schemas.microsoft.com/office/drawing/2016/5/11/chartex" xmlns:cx4="http://schemas.microsoft.com/office/drawing/2016/5/10/chartex" xmlns:cx3="http://schemas.microsoft.com/office/drawing/2016/5/9/chartex" xmlns:cx2="http://schemas.microsoft.com/office/drawing/2015/10/21/chartex" xmlns:cx1="http://schemas.microsoft.com/office/drawing/2015/9/8/chartex" xmlns:cx="http://schemas.microsoft.com/office/drawing/2014/chartex">
+          <mc:Fallback xmlns:cx="http://schemas.microsoft.com/office/drawing/2014/chartex" xmlns:cx1="http://schemas.microsoft.com/office/drawing/2015/9/8/chartex" xmlns:cx2="http://schemas.microsoft.com/office/drawing/2015/10/21/chartex" xmlns:cx3="http://schemas.microsoft.com/office/drawing/2016/5/9/chartex" xmlns:cx4="http://schemas.microsoft.com/office/drawing/2016/5/10/chartex" xmlns:cx5="http://schemas.microsoft.com/office/drawing/2016/5/11/chartex" xmlns:cx6="http://schemas.microsoft.com/office/drawing/2016/5/12/chartex" xmlns:cx7="http://schemas.microsoft.com/office/drawing/2016/5/13/chartex" xmlns:cx8="http://schemas.microsoft.com/office/drawing/2016/5/14/chartex" xmlns:aink="http://schemas.microsoft.com/office/drawing/2016/ink" xmlns:am3d="http://schemas.microsoft.com/office/drawing/2017/model3d" xmlns:w15="http://schemas.microsoft.com/office/word/2012/wordml" xmlns:w16cid="http://schemas.microsoft.com/office/word/2016/wordml/cid" xmlns:w16se="http://schemas.microsoft.com/office/word/2015/wordml/symex">
             <w:pict>
               <v:line w14:anchorId="30DA17B6" id="Straight Connector 4" o:spid="_x0000_s1026" style="position:absolute;z-index:-251651072;visibility:visible;mso-wrap-style:square;mso-width-percent:0;mso-height-percent:0;mso-wrap-distance-left:9pt;mso-wrap-distance-top:0;mso-wrap-distance-right:9pt;mso-wrap-distance-bottom:0;mso-position-horizontal:absolute;mso-position-horizontal-relative:page;mso-position-vertical:absolute;mso-position-vertical-relative:page;mso-width-percent:0;mso-height-percent:0;mso-width-relative:page;mso-height-relative:page" from="42.7pt,75.2pt" to="42.7pt,76.75pt" o:gfxdata="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" strokecolor="#a0a0a0" strokeweight=".24pt">
                 <w10:wrap anchorx="page" anchory="page"/>
@@ -977,7 +977,7 @@
               </wp:anchor>
             </w:drawing>
           </mc:Choice>
-          <mc:Fallback xmlns:w16se="http://schemas.microsoft.com/office/word/2015/wordml/symex" xmlns:w16cid="http://schemas.microsoft.com/office/word/2016/wordml/cid" xmlns:w15="http://schemas.microsoft.com/office/word/2012/wordml" xmlns:am3d="http://schemas.microsoft.com/office/drawing/2017/model3d" xmlns:aink="http://schemas.microsoft.com/office/drawing/2016/ink" xmlns:cx8="http://schemas.microsoft.com/office/drawing/2016/5/14/chartex" xmlns:cx7="http://schemas.microsoft.com/office/drawing/2016/5/13/chartex" xmlns:cx6="http://schemas.microsoft.com/office/drawing/2016/5/12/chartex" xmlns:cx5="http://schemas.microsoft.com/office/drawing/2016/5/11/chartex" xmlns:cx4="http://schemas.microsoft.com/office/drawing/2016/5/10/chartex" xmlns:cx3="http://schemas.microsoft.com/office/drawing/2016/5/9/chartex" xmlns:cx2="http://schemas.microsoft.com/office/drawing/2015/10/21/chartex" xmlns:cx1="http://schemas.microsoft.com/office/drawing/2015/9/8/chartex" xmlns:cx="http://schemas.microsoft.com/office/drawing/2014/chartex">
+          <mc:Fallback xmlns:cx="http://schemas.microsoft.com/office/drawing/2014/chartex" xmlns:cx1="http://schemas.microsoft.com/office/drawing/2015/9/8/chartex" xmlns:cx2="http://schemas.microsoft.com/office/drawing/2015/10/21/chartex" xmlns:cx3="http://schemas.microsoft.com/office/drawing/2016/5/9/chartex" xmlns:cx4="http://schemas.microsoft.com/office/drawing/2016/5/10/chartex" xmlns:cx5="http://schemas.microsoft.com/office/drawing/2016/5/11/chartex" xmlns:cx6="http://schemas.microsoft.com/office/drawing/2016/5/12/chartex" xmlns:cx7="http://schemas.microsoft.com/office/drawing/2016/5/13/chartex" xmlns:cx8="http://schemas.microsoft.com/office/drawing/2016/5/14/chartex" xmlns:aink="http://schemas.microsoft.com/office/drawing/2016/ink" xmlns:am3d="http://schemas.microsoft.com/office/drawing/2017/model3d" xmlns:w15="http://schemas.microsoft.com/office/word/2012/wordml" xmlns:w16cid="http://schemas.microsoft.com/office/word/2016/wordml/cid" xmlns:w16se="http://schemas.microsoft.com/office/word/2015/wordml/symex">
             <w:pict>
               <v:line w14:anchorId="35162773" id="Straight Connector 7" o:spid="_x0000_s1026" style="position:absolute;z-index:-251649024;visibility:visible;mso-wrap-style:square;mso-width-percent:0;mso-height-percent:0;mso-wrap-distance-left:9pt;mso-wrap-distance-top:0;mso-wrap-distance-right:9pt;mso-wrap-distance-bottom:0;mso-position-horizontal:absolute;mso-position-horizontal-relative:page;mso-position-vertical:absolute;mso-position-vertical-relative:page;mso-width-percent:0;mso-height-percent:0;mso-width-relative:page;mso-height-relative:page" from="552.8pt,75.45pt" to="552.8pt,76.8pt" o:gfxdata="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" strokecolor="#e3e3e3" strokeweight=".24pt">
                 <w10:wrap anchorx="page" anchory="page"/>
@@ -1064,7 +1064,7 @@
               </wp:anchor>
             </w:drawing>
           </mc:Choice>
-          <mc:Fallback xmlns:w16se="http://schemas.microsoft.com/office/word/2015/wordml/symex" xmlns:w16cid="http://schemas.microsoft.com/office/word/2016/wordml/cid" xmlns:w15="http://schemas.microsoft.com/office/word/2012/wordml" xmlns:am3d="http://schemas.microsoft.com/office/drawing/2017/model3d" xmlns:aink="http://schemas.microsoft.com/office/drawing/2016/ink" xmlns:cx8="http://schemas.microsoft.com/office/drawing/2016/5/14/chartex" xmlns:cx7="http://schemas.microsoft.com/office/drawing/2016/5/13/chartex" xmlns:cx6="http://schemas.microsoft.com/office/drawing/2016/5/12/chartex" xmlns:cx5="http://schemas.microsoft.com/office/drawing/2016/5/11/chartex" xmlns:cx4="http://schemas.microsoft.com/office/drawing/2016/5/10/chartex" xmlns:cx3="http://schemas.microsoft.com/office/drawing/2016/5/9/chartex" xmlns:cx2="http://schemas.microsoft.com/office/drawing/2015/10/21/chartex" xmlns:cx1="http://schemas.microsoft.com/office/drawing/2015/9/8/chartex" xmlns:cx="http://schemas.microsoft.com/office/drawing/2014/chartex">
+          <mc:Fallback xmlns:cx="http://schemas.microsoft.com/office/drawing/2014/chartex" xmlns:cx1="http://schemas.microsoft.com/office/drawing/2015/9/8/chartex" xmlns:cx2="http://schemas.microsoft.com/office/drawing/2015/10/21/chartex" xmlns:cx3="http://schemas.microsoft.com/office/drawing/2016/5/9/chartex" xmlns:cx4="http://schemas.microsoft.com/office/drawing/2016/5/10/chartex" xmlns:cx5="http://schemas.microsoft.com/office/drawing/2016/5/11/chartex" xmlns:cx6="http://schemas.microsoft.com/office/drawing/2016/5/12/chartex" xmlns:cx7="http://schemas.microsoft.com/office/drawing/2016/5/13/chartex" xmlns:cx8="http://schemas.microsoft.com/office/drawing/2016/5/14/chartex" xmlns:aink="http://schemas.microsoft.com/office/drawing/2016/ink" xmlns:am3d="http://schemas.microsoft.com/office/drawing/2017/model3d" xmlns:w15="http://schemas.microsoft.com/office/word/2012/wordml" xmlns:w16cid="http://schemas.microsoft.com/office/word/2016/wordml/cid" xmlns:w16se="http://schemas.microsoft.com/office/word/2015/wordml/symex">
             <w:pict>
               <v:line w14:anchorId="047A7217" id="Straight Connector 3" o:spid="_x0000_s1026" style="position:absolute;z-index:-251655168;visibility:visible;mso-wrap-style:square;mso-width-percent:0;mso-height-percent:0;mso-wrap-distance-left:9pt;mso-wrap-distance-top:0;mso-wrap-distance-right:9pt;mso-wrap-distance-bottom:0;mso-position-horizontal:absolute;mso-position-horizontal-relative:margin;mso-position-vertical:absolute;mso-position-vertical-relative:top-margin-area;mso-width-percent:0;mso-height-percent:0;mso-width-relative:page;mso-height-relative:page" from="-47.5pt,1in" to="462.8pt,1in" o:gfxdata="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" strokecolor="#e3e3e3" strokeweight=".24pt">
                 <w10:wrap anchorx="margin" anchory="margin"/>
@@ -1425,12 +1425,254 @@
       </w:r>
     </w:p>
     <w:p>
-      <w:proofErr w:type="spellStart"/>
-      <w:r>
-        <w:t>Dddd</w:t>
-      </w:r>
-      <w:proofErr w:type="spellEnd"/>
-    </w:p>
+      <w:pPr>
+        <w:rPr>
+          <w:sz w:val="24"/>
+          <w:szCs w:val="24"/>
+        </w:rPr>
+      </w:pPr>
+    </w:p>
+    <w:p>
+      <w:pPr>
+        <w:jc w:val="both"/>
+        <w:rPr>
+          <w:sz w:val="24"/>
+          <w:szCs w:val="24"/>
+        </w:rPr>
+      </w:pPr>
+      <w:r>
+        <w:rPr>
+          <w:sz w:val="24"/>
+          <w:szCs w:val="24"/>
+        </w:rPr>
+        <w:t xml:space="preserve">(1) </w:t>
+      </w:r>
+      <w:r>
+        <w:rPr>
+          <w:sz w:val="24"/>
+          <w:szCs w:val="24"/>
+        </w:rPr>
+        <w:t>There is no way for a</w:t>
+      </w:r>
+      <w:r>
+        <w:rPr>
+          <w:sz w:val="24"/>
+          <w:szCs w:val="24"/>
+        </w:rPr>
+        <w:t xml:space="preserve"> UNSW Computer Science or a Software Engineering</w:t>
+      </w:r>
+      <w:r>
+        <w:rPr>
+          <w:sz w:val="24"/>
+          <w:szCs w:val="24"/>
+        </w:rPr>
+        <w:t xml:space="preserve"> student to view all their due dates for a specific course without reading the course outline </w:t>
+      </w:r>
+    </w:p>
+    <w:p>
+      <w:pPr>
+        <w:rPr>
+          <w:sz w:val="24"/>
+          <w:szCs w:val="24"/>
+        </w:rPr>
+      </w:pPr>
+    </w:p>
+    <w:p>
+      <w:pPr>
+        <w:jc w:val="both"/>
+        <w:rPr>
+          <w:sz w:val="24"/>
+          <w:szCs w:val="24"/>
+        </w:rPr>
+      </w:pPr>
+      <w:r>
+        <w:rPr>
+          <w:sz w:val="24"/>
+          <w:szCs w:val="24"/>
+        </w:rPr>
+        <w:t xml:space="preserve">(2) </w:t>
+      </w:r>
+      <w:r>
+        <w:rPr>
+          <w:sz w:val="24"/>
+          <w:szCs w:val="24"/>
+        </w:rPr>
+        <w:t xml:space="preserve">A </w:t>
+      </w:r>
+      <w:r>
+        <w:rPr>
+          <w:sz w:val="24"/>
+          <w:szCs w:val="24"/>
+        </w:rPr>
+        <w:t>UNSW Computer Science or a Software Engineering</w:t>
+      </w:r>
+      <w:r>
+        <w:rPr>
+          <w:sz w:val="24"/>
+          <w:szCs w:val="24"/>
+        </w:rPr>
+        <w:t xml:space="preserve"> student must </w:t>
+      </w:r>
+      <w:r>
+        <w:rPr>
+          <w:sz w:val="24"/>
+          <w:szCs w:val="24"/>
+        </w:rPr>
+        <w:t xml:space="preserve">thoroughly </w:t>
+      </w:r>
+      <w:r>
+        <w:rPr>
+          <w:sz w:val="24"/>
+          <w:szCs w:val="24"/>
+        </w:rPr>
+        <w:t xml:space="preserve">search the </w:t>
+      </w:r>
+      <w:r>
+        <w:rPr>
+          <w:sz w:val="24"/>
+          <w:szCs w:val="24"/>
+        </w:rPr>
+        <w:t>entire</w:t>
+      </w:r>
+      <w:r>
+        <w:rPr>
+          <w:sz w:val="24"/>
+          <w:szCs w:val="24"/>
+        </w:rPr>
+        <w:t xml:space="preserve"> course outlin</w:t>
+      </w:r>
+      <w:r>
+        <w:rPr>
+          <w:sz w:val="24"/>
+          <w:szCs w:val="24"/>
+        </w:rPr>
+        <w:t xml:space="preserve">e to verify they have accounted </w:t>
+      </w:r>
+      <w:r>
+        <w:rPr>
+          <w:sz w:val="24"/>
+          <w:szCs w:val="24"/>
+        </w:rPr>
+        <w:t xml:space="preserve">for all due dates for a specific course </w:t>
+      </w:r>
+    </w:p>
+    <w:p>
+      <w:pPr>
+        <w:jc w:val="both"/>
+        <w:rPr>
+          <w:sz w:val="24"/>
+          <w:szCs w:val="24"/>
+        </w:rPr>
+      </w:pPr>
+    </w:p>
+    <w:p>
+      <w:pPr>
+        <w:jc w:val="both"/>
+        <w:rPr>
+          <w:sz w:val="24"/>
+          <w:szCs w:val="24"/>
+        </w:rPr>
+      </w:pPr>
+      <w:r>
+        <w:rPr>
+          <w:sz w:val="24"/>
+          <w:szCs w:val="24"/>
+        </w:rPr>
+        <w:t xml:space="preserve">(3) </w:t>
+      </w:r>
+      <w:r>
+        <w:rPr>
+          <w:sz w:val="24"/>
+          <w:szCs w:val="24"/>
+        </w:rPr>
+        <w:t xml:space="preserve">A </w:t>
+      </w:r>
+      <w:r>
+        <w:rPr>
+          <w:sz w:val="24"/>
+          <w:szCs w:val="24"/>
+        </w:rPr>
+        <w:t>UNSW Computer Science or a Software Engineering</w:t>
+      </w:r>
+      <w:r>
+        <w:rPr>
+          <w:sz w:val="24"/>
+          <w:szCs w:val="24"/>
+        </w:rPr>
+        <w:t xml:space="preserve"> student cannot view due da</w:t>
+      </w:r>
+      <w:r>
+        <w:rPr>
+          <w:sz w:val="24"/>
+          <w:szCs w:val="24"/>
+        </w:rPr>
+        <w:t>tes for all their courses in a single centralised</w:t>
+      </w:r>
+      <w:r>
+        <w:rPr>
+          <w:sz w:val="24"/>
+          <w:szCs w:val="24"/>
+        </w:rPr>
+        <w:t xml:space="preserve"> place </w:t>
+      </w:r>
+    </w:p>
+    <w:p>
+      <w:pPr>
+        <w:jc w:val="both"/>
+        <w:rPr>
+          <w:sz w:val="24"/>
+          <w:szCs w:val="24"/>
+        </w:rPr>
+      </w:pPr>
+    </w:p>
+    <w:p>
+      <w:pPr>
+        <w:jc w:val="both"/>
+        <w:rPr>
+          <w:sz w:val="24"/>
+          <w:szCs w:val="24"/>
+        </w:rPr>
+      </w:pPr>
+      <w:r>
+        <w:rPr>
+          <w:sz w:val="24"/>
+          <w:szCs w:val="24"/>
+        </w:rPr>
+        <w:t xml:space="preserve">(4) </w:t>
+      </w:r>
+      <w:r>
+        <w:rPr>
+          <w:sz w:val="24"/>
+          <w:szCs w:val="24"/>
+        </w:rPr>
+        <w:t xml:space="preserve">A </w:t>
+      </w:r>
+      <w:r>
+        <w:rPr>
+          <w:sz w:val="24"/>
+          <w:szCs w:val="24"/>
+        </w:rPr>
+        <w:t>UNSW Computer Science or a Software Engineering</w:t>
+      </w:r>
+      <w:r>
+        <w:rPr>
+          <w:sz w:val="24"/>
+          <w:szCs w:val="24"/>
+        </w:rPr>
+        <w:t xml:space="preserve"> student must manually insert all their courses’ due dates into their digital calendar</w:t>
+      </w:r>
+    </w:p>
+    <w:p>
+      <w:pPr>
+        <w:jc w:val="both"/>
+        <w:rPr>
+          <w:sz w:val="24"/>
+          <w:szCs w:val="24"/>
+        </w:rPr>
+      </w:pPr>
+    </w:p>
+    <w:p/>
+    <w:p/>
     <w:p>
       <w:pPr>
         <w:pStyle w:val="Heading1"/>
@@ -1451,13 +1693,98 @@
       </w:r>
       <w:bookmarkEnd w:id="1"/>
     </w:p>
-    <w:p>
-      <w:proofErr w:type="spellStart"/>
-      <w:r>
-        <w:t>Ddd</w:t>
-      </w:r>
-      <w:proofErr w:type="spellEnd"/>
-    </w:p>
+    <w:p/>
+    <w:p>
+      <w:r>
+        <w:t>Requirement: WebCMS3 lacks a clean UI to view all due dates for a specific course</w:t>
+      </w:r>
+    </w:p>
+    <w:p/>
+    <w:p>
+      <w:r>
+        <w:t>Feature: An accurate and thorough utility to grab all assessments for a course and their respective due dates</w:t>
+      </w:r>
+    </w:p>
+    <w:p/>
+    <w:p>
+      <w:r>
+        <w:t>As a: Student</w:t>
+      </w:r>
+    </w:p>
+    <w:p>
+      <w:r>
+        <w:t>So that: I can clearly manage my assessments for the course and potentially avoid missing deadlines</w:t>
+      </w:r>
+    </w:p>
+    <w:p>
+      <w:r>
+        <w:t>I want to: View all my assessment dates in one place</w:t>
+      </w:r>
+    </w:p>
+    <w:p/>
+    <w:p>
+      <w:r>
+        <w:t>GIVEN that I can login on WebCMS3 and have registered, current courses</w:t>
+      </w:r>
+    </w:p>
+    <w:p>
+      <w:r>
+        <w:t>THEN I can generate all my course dates in one place</w:t>
+      </w:r>
+    </w:p>
+    <w:p/>
+    <w:p/>
+    <w:p>
+      <w:r>
+        <w:t>Requirement: WebCMS3 lacks a seamless way to export assessment due dates to a calendar service such as Google Calendar or iCal</w:t>
+      </w:r>
+    </w:p>
+    <w:p/>
+    <w:p>
+      <w:r>
+        <w:t>Feature: Ability to export the generated assessment dates to Google Calendar or iCal</w:t>
+      </w:r>
+    </w:p>
+    <w:p/>
+    <w:p>
+      <w:r>
+        <w:t>As a: Student</w:t>
+      </w:r>
+    </w:p>
+    <w:p>
+      <w:r>
+        <w:t>So that: I can plan my workload appropriately and be reminded</w:t>
+      </w:r>
+    </w:p>
+    <w:p>
+      <w:r>
+        <w:t>I want to: view my assessment dates on Google Calendar or iCal</w:t>
+      </w:r>
+    </w:p>
+    <w:p/>
+    <w:p>
+      <w:r>
+        <w:t xml:space="preserve">GIVEN: that I have successfully </w:t>
+      </w:r>
+      <w:proofErr w:type="gramStart"/>
+      <w:r>
+        <w:t>generate</w:t>
+      </w:r>
+      <w:proofErr w:type="gramEnd"/>
+      <w:r>
+        <w:t xml:space="preserve"> my assessment dates</w:t>
+      </w:r>
+    </w:p>
+    <w:p>
+      <w:r>
+        <w:t>THEN: I can export it t</w:t>
+      </w:r>
+      <w:r>
+        <w:t>o Google Calendar or iCal by pressing a button</w:t>
+      </w:r>
+    </w:p>
+    <w:p/>
+    <w:p/>
     <w:p>
       <w:pPr>
         <w:pStyle w:val="Heading1"/>
@@ -1476,13 +1803,109 @@
         <w:t>Lo-Fidelity Prototype</w:t>
       </w:r>
     </w:p>
-    <w:p>
-      <w:proofErr w:type="spellStart"/>
-      <w:r>
-        <w:t>Ddd</w:t>
-      </w:r>
-      <w:proofErr w:type="spellEnd"/>
-    </w:p>
+    <w:p/>
+    <w:p>
+      <w:r>
+        <w:t>Pictur</w:t>
+      </w:r>
+      <w:bookmarkStart w:id="2" w:name="_GoBack"/>
+      <w:bookmarkEnd w:id="2"/>
+      <w:r>
+        <w:t>e</w:t>
+      </w:r>
+    </w:p>
+    <w:p>
+      <w:pPr>
+        <w:jc w:val="center"/>
+      </w:pPr>
+      <w:r>
+        <w:rPr>
+          <w:color w:val="324A5E"/>
+        </w:rPr>
+        <w:t>Figure 1: Storyboard Interactions Graphs</w:t>
+      </w:r>
+    </w:p>
+    <w:p/>
+    <w:p/>
+    <w:p>
+      <w:r>
+        <w:rPr>
+          <w:noProof/>
+          <w:lang w:val="en-US"/>
+        </w:rPr>
+        <w:drawing>
+          <wp:inline distT="0" distB="0" distL="0" distR="0" wp14:anchorId="21A9CD33" wp14:editId="0A31EEC1">
+            <wp:extent cx="4584700" cy="3810000"/>
+            <wp:effectExtent l="0" t="0" r="12700" b="0"/>
+            <wp:docPr id="8" name="Picture 8" descr="Macintosh HD:private:var:folders:gc:rvbfvz2d3551x1k2fjkqssqdxl3ddv:T:TemporaryItems:lofi.png"/>
+            <wp:cNvGraphicFramePr>
+              <a:graphicFrameLocks xmlns:a="http://schemas.openxmlformats.org/drawingml/2006/main" noChangeAspect="1"/>
+            </wp:cNvGraphicFramePr>
+            <a:graphic xmlns:a="http://schemas.openxmlformats.org/drawingml/2006/main">
+              <a:graphicData uri="http://schemas.openxmlformats.org/drawingml/2006/picture">
+                <pic:pic xmlns:pic="http://schemas.openxmlformats.org/drawingml/2006/picture">
+                  <pic:nvPicPr>
+                    <pic:cNvPr id="0" name="Picture 1" descr="Macintosh HD:private:var:folders:gc:rvbfvz2d3551x1k2fjkqssqdxl3ddv:T:TemporaryItems:lofi.png"/>
+                    <pic:cNvPicPr>
+                      <a:picLocks noChangeAspect="1" noChangeArrowheads="1"/>
+                    </pic:cNvPicPr>
+                  </pic:nvPicPr>
+                  <pic:blipFill>
+                    <a:blip r:embed="rId14">
+                      <a:extLst>
+                        <a:ext uri="{28A0092B-C50C-407E-A947-70E740481C1C}">
+                          <a14:useLocalDpi xmlns:a14="http://schemas.microsoft.com/office/drawing/2010/main" val="0"/>
+                        </a:ext>
+                      </a:extLst>
+                    </a:blip>
+                    <a:srcRect/>
+                    <a:stretch>
+                      <a:fillRect/>
+                    </a:stretch>
+                  </pic:blipFill>
+                  <pic:spPr bwMode="auto">
+                    <a:xfrm>
+                      <a:off x="0" y="0"/>
+                      <a:ext cx="4584700" cy="3810000"/>
+                    </a:xfrm>
+                    <a:prstGeom prst="rect">
+                      <a:avLst/>
+                    </a:prstGeom>
+                    <a:noFill/>
+                    <a:ln>
+                      <a:noFill/>
+                    </a:ln>
+                  </pic:spPr>
+                </pic:pic>
+              </a:graphicData>
+            </a:graphic>
+          </wp:inline>
+        </w:drawing>
+      </w:r>
+    </w:p>
+    <w:p>
+      <w:pPr>
+        <w:jc w:val="center"/>
+        <w:rPr>
+          <w:color w:val="324A5E"/>
+        </w:rPr>
+      </w:pPr>
+      <w:r>
+        <w:rPr>
+          <w:color w:val="324A5E"/>
+        </w:rPr>
+        <w:t>Figure 2: UI Component Sketch</w:t>
+      </w:r>
+    </w:p>
+    <w:p>
+      <w:r>
+        <w:t>So I can do part 2/3 of this low fidelity in 1?</w:t>
+      </w:r>
+    </w:p>
+    <w:p/>
+    <w:p/>
+    <w:p/>
+    <w:p/>
     <w:p>
       <w:pPr>
         <w:pStyle w:val="Heading1"/>
@@ -1502,20 +1925,489 @@
       </w:r>
     </w:p>
     <w:p>
-      <w:proofErr w:type="spellStart"/>
-      <w:r>
-        <w:t>ddd</w:t>
-      </w:r>
-      <w:proofErr w:type="spellEnd"/>
+      <w:r>
+        <w:t>A UNSW Computer Science or Software Engineer Student will be greeted with this online interface displayed in Figure 1</w:t>
+      </w:r>
     </w:p>
     <w:p/>
     <w:p>
-      <w:bookmarkStart w:id="2" w:name="_GoBack"/>
-      <w:bookmarkEnd w:id="2"/>
-    </w:p>
+      <w:r>
+        <w:rPr>
+          <w:noProof/>
+          <w:lang w:val="en-US"/>
+        </w:rPr>
+        <w:drawing>
+          <wp:inline distT="0" distB="0" distL="0" distR="0" wp14:anchorId="212FE422" wp14:editId="25723FC5">
+            <wp:extent cx="5257800" cy="2959100"/>
+            <wp:effectExtent l="25400" t="25400" r="76200" b="88900"/>
+            <wp:docPr id="9" name="Picture 9" descr="Macintosh HD:Users:rliu16:SENG2021:digital_invention:screenshots:Raisin_Screenshot (1).png"/>
+            <wp:cNvGraphicFramePr>
+              <a:graphicFrameLocks xmlns:a="http://schemas.openxmlformats.org/drawingml/2006/main" noChangeAspect="1"/>
+            </wp:cNvGraphicFramePr>
+            <a:graphic xmlns:a="http://schemas.openxmlformats.org/drawingml/2006/main">
+              <a:graphicData uri="http://schemas.openxmlformats.org/drawingml/2006/picture">
+                <pic:pic xmlns:pic="http://schemas.openxmlformats.org/drawingml/2006/picture">
+                  <pic:nvPicPr>
+                    <pic:cNvPr id="1" name="Picture 2" descr="Macintosh HD:Users:rliu16:SENG2021:digital_invention:screenshots:Raisin_Screenshot (1).png"/>
+                    <pic:cNvPicPr>
+                      <a:picLocks noChangeAspect="1" noChangeArrowheads="1"/>
+                    </pic:cNvPicPr>
+                  </pic:nvPicPr>
+                  <pic:blipFill>
+                    <a:blip r:embed="rId15">
+                      <a:extLst>
+                        <a:ext uri="{28A0092B-C50C-407E-A947-70E740481C1C}">
+                          <a14:useLocalDpi xmlns:a14="http://schemas.microsoft.com/office/drawing/2010/main" val="0"/>
+                        </a:ext>
+                      </a:extLst>
+                    </a:blip>
+                    <a:srcRect/>
+                    <a:stretch>
+                      <a:fillRect/>
+                    </a:stretch>
+                  </pic:blipFill>
+                  <pic:spPr bwMode="auto">
+                    <a:xfrm>
+                      <a:off x="0" y="0"/>
+                      <a:ext cx="5257800" cy="2959100"/>
+                    </a:xfrm>
+                    <a:prstGeom prst="rect">
+                      <a:avLst/>
+                    </a:prstGeom>
+                    <a:noFill/>
+                    <a:ln>
+                      <a:solidFill>
+                        <a:schemeClr val="tx1"/>
+                      </a:solidFill>
+                    </a:ln>
+                    <a:effectLst>
+                      <a:outerShdw dist="38100" dir="2700000" algn="tl" rotWithShape="0">
+                        <a:srgbClr val="000000">
+                          <a:alpha val="43000"/>
+                        </a:srgbClr>
+                      </a:outerShdw>
+                    </a:effectLst>
+                  </pic:spPr>
+                </pic:pic>
+              </a:graphicData>
+            </a:graphic>
+          </wp:inline>
+        </w:drawing>
+      </w:r>
+    </w:p>
+    <w:p>
+      <w:pPr>
+        <w:jc w:val="center"/>
+        <w:rPr>
+          <w:color w:val="324A5E"/>
+        </w:rPr>
+      </w:pPr>
+      <w:r>
+        <w:rPr>
+          <w:color w:val="324A5E"/>
+        </w:rPr>
+        <w:t>Figure 1: Raisin Login Interface</w:t>
+      </w:r>
+    </w:p>
+    <w:p>
+      <w:pPr>
+        <w:jc w:val="center"/>
+      </w:pPr>
+    </w:p>
+    <w:p>
+      <w:pPr>
+        <w:jc w:val="center"/>
+      </w:pPr>
+    </w:p>
+    <w:p>
+      <w:pPr>
+        <w:jc w:val="center"/>
+        <w:rPr>
+          <w:color w:val="324A5E"/>
+        </w:rPr>
+      </w:pPr>
+      <w:r>
+        <w:rPr>
+          <w:noProof/>
+          <w:lang w:val="en-US"/>
+        </w:rPr>
+        <w:drawing>
+          <wp:inline distT="0" distB="0" distL="0" distR="0" wp14:anchorId="062FD008" wp14:editId="1D488C8F">
+            <wp:extent cx="5257800" cy="2959100"/>
+            <wp:effectExtent l="50800" t="50800" r="127000" b="139700"/>
+            <wp:docPr id="10" name="Picture 10" descr="Macintosh HD:Users:rliu16:SENG2021:digital_invention:screenshots:Raisin_Screenshot (2).png"/>
+            <wp:cNvGraphicFramePr>
+              <a:graphicFrameLocks xmlns:a="http://schemas.openxmlformats.org/drawingml/2006/main" noChangeAspect="1"/>
+            </wp:cNvGraphicFramePr>
+            <a:graphic xmlns:a="http://schemas.openxmlformats.org/drawingml/2006/main">
+              <a:graphicData uri="http://schemas.openxmlformats.org/drawingml/2006/picture">
+                <pic:pic xmlns:pic="http://schemas.openxmlformats.org/drawingml/2006/picture">
+                  <pic:nvPicPr>
+                    <pic:cNvPr id="2" name="Picture 3" descr="Macintosh HD:Users:rliu16:SENG2021:digital_invention:screenshots:Raisin_Screenshot (2).png"/>
+                    <pic:cNvPicPr>
+                      <a:picLocks noChangeAspect="1" noChangeArrowheads="1"/>
+                    </pic:cNvPicPr>
+                  </pic:nvPicPr>
+                  <pic:blipFill>
+                    <a:blip r:embed="rId16">
+                      <a:extLst>
+                        <a:ext uri="{28A0092B-C50C-407E-A947-70E740481C1C}">
+                          <a14:useLocalDpi xmlns:a14="http://schemas.microsoft.com/office/drawing/2010/main" val="0"/>
+                        </a:ext>
+                      </a:extLst>
+                    </a:blip>
+                    <a:srcRect/>
+                    <a:stretch>
+                      <a:fillRect/>
+                    </a:stretch>
+                  </pic:blipFill>
+                  <pic:spPr bwMode="auto">
+                    <a:xfrm>
+                      <a:off x="0" y="0"/>
+                      <a:ext cx="5257800" cy="2959100"/>
+                    </a:xfrm>
+                    <a:prstGeom prst="rect">
+                      <a:avLst/>
+                    </a:prstGeom>
+                    <a:noFill/>
+                    <a:ln>
+                      <a:solidFill>
+                        <a:schemeClr val="tx1"/>
+                      </a:solidFill>
+                    </a:ln>
+                    <a:effectLst>
+                      <a:outerShdw blurRad="50800" dist="38100" dir="2700000" algn="tl" rotWithShape="0">
+                        <a:srgbClr val="000000">
+                          <a:alpha val="43000"/>
+                        </a:srgbClr>
+                      </a:outerShdw>
+                    </a:effectLst>
+                  </pic:spPr>
+                </pic:pic>
+              </a:graphicData>
+            </a:graphic>
+          </wp:inline>
+        </w:drawing>
+      </w:r>
+    </w:p>
+    <w:p>
+      <w:pPr>
+        <w:jc w:val="center"/>
+        <w:rPr>
+          <w:color w:val="324A5E"/>
+        </w:rPr>
+      </w:pPr>
+      <w:r>
+        <w:rPr>
+          <w:color w:val="324A5E"/>
+        </w:rPr>
+        <w:t>Figure 2: Raisin Course Selection Interface</w:t>
+      </w:r>
+    </w:p>
+    <w:p>
+      <w:pPr>
+        <w:jc w:val="center"/>
+        <w:rPr>
+          <w:color w:val="324A5E"/>
+        </w:rPr>
+      </w:pPr>
+      <w:r>
+        <w:rPr>
+          <w:color w:val="324A5E"/>
+        </w:rPr>
+        <w:br w:type="column"/>
+      </w:r>
+      <w:r>
+        <w:lastRenderedPageBreak/>
+        <w:drawing>
+          <wp:inline distT="0" distB="0" distL="0" distR="0" wp14:anchorId="51AB93DB" wp14:editId="2266E333">
+            <wp:extent cx="5257800" cy="2959100"/>
+            <wp:effectExtent l="50800" t="50800" r="127000" b="139700"/>
+            <wp:docPr id="11" name="Picture 11" descr="Macintosh HD:Users:rliu16:SENG2021:digital_invention:screenshots:Raisin_Screenshot (3).png"/>
+            <wp:cNvGraphicFramePr>
+              <a:graphicFrameLocks xmlns:a="http://schemas.openxmlformats.org/drawingml/2006/main" noChangeAspect="1"/>
+            </wp:cNvGraphicFramePr>
+            <a:graphic xmlns:a="http://schemas.openxmlformats.org/drawingml/2006/main">
+              <a:graphicData uri="http://schemas.openxmlformats.org/drawingml/2006/picture">
+                <pic:pic xmlns:pic="http://schemas.openxmlformats.org/drawingml/2006/picture">
+                  <pic:nvPicPr>
+                    <pic:cNvPr id="3" name="Picture 4" descr="Macintosh HD:Users:rliu16:SENG2021:digital_invention:screenshots:Raisin_Screenshot (3).png"/>
+                    <pic:cNvPicPr>
+                      <a:picLocks noChangeAspect="1" noChangeArrowheads="1"/>
+                    </pic:cNvPicPr>
+                  </pic:nvPicPr>
+                  <pic:blipFill>
+                    <a:blip r:embed="rId17">
+                      <a:extLst>
+                        <a:ext uri="{28A0092B-C50C-407E-A947-70E740481C1C}">
+                          <a14:useLocalDpi xmlns:a14="http://schemas.microsoft.com/office/drawing/2010/main" val="0"/>
+                        </a:ext>
+                      </a:extLst>
+                    </a:blip>
+                    <a:srcRect/>
+                    <a:stretch>
+                      <a:fillRect/>
+                    </a:stretch>
+                  </pic:blipFill>
+                  <pic:spPr bwMode="auto">
+                    <a:xfrm>
+                      <a:off x="0" y="0"/>
+                      <a:ext cx="5257800" cy="2959100"/>
+                    </a:xfrm>
+                    <a:prstGeom prst="rect">
+                      <a:avLst/>
+                    </a:prstGeom>
+                    <a:noFill/>
+                    <a:ln>
+                      <a:solidFill>
+                        <a:schemeClr val="tx1"/>
+                      </a:solidFill>
+                    </a:ln>
+                    <a:effectLst>
+                      <a:outerShdw blurRad="50800" dist="38100" dir="2700000" algn="tl" rotWithShape="0">
+                        <a:srgbClr val="000000">
+                          <a:alpha val="43000"/>
+                        </a:srgbClr>
+                      </a:outerShdw>
+                    </a:effectLst>
+                  </pic:spPr>
+                </pic:pic>
+              </a:graphicData>
+            </a:graphic>
+          </wp:inline>
+        </w:drawing>
+      </w:r>
+    </w:p>
+    <w:p>
+      <w:pPr>
+        <w:jc w:val="center"/>
+        <w:rPr>
+          <w:color w:val="324A5E"/>
+        </w:rPr>
+      </w:pPr>
+      <w:r>
+        <w:rPr>
+          <w:color w:val="324A5E"/>
+        </w:rPr>
+        <w:t>Figure 3: Raisin Course Deadlines Interface</w:t>
+      </w:r>
+    </w:p>
+    <w:p>
+      <w:pPr>
+        <w:jc w:val="center"/>
+        <w:rPr>
+          <w:color w:val="324A5E"/>
+        </w:rPr>
+      </w:pPr>
+    </w:p>
+    <w:p>
+      <w:pPr>
+        <w:jc w:val="center"/>
+        <w:rPr>
+          <w:color w:val="324A5E"/>
+        </w:rPr>
+      </w:pPr>
+    </w:p>
+    <w:p>
+      <w:pPr>
+        <w:jc w:val="center"/>
+        <w:rPr>
+          <w:color w:val="324A5E"/>
+        </w:rPr>
+      </w:pPr>
+      <w:r>
+        <w:rPr>
+          <w:noProof/>
+          <w:lang w:val="en-US"/>
+        </w:rPr>
+        <w:drawing>
+          <wp:inline distT="0" distB="0" distL="0" distR="0" wp14:anchorId="5F7C1BFD" wp14:editId="55B46540">
+            <wp:extent cx="5257800" cy="2959100"/>
+            <wp:effectExtent l="50800" t="50800" r="127000" b="139700"/>
+            <wp:docPr id="12" name="Picture 12" descr="Macintosh HD:Users:rliu16:SENG2021:digital_invention:screenshots:Raisin_Screenshot (4).png"/>
+            <wp:cNvGraphicFramePr>
+              <a:graphicFrameLocks xmlns:a="http://schemas.openxmlformats.org/drawingml/2006/main" noChangeAspect="1"/>
+            </wp:cNvGraphicFramePr>
+            <a:graphic xmlns:a="http://schemas.openxmlformats.org/drawingml/2006/main">
+              <a:graphicData uri="http://schemas.openxmlformats.org/drawingml/2006/picture">
+                <pic:pic xmlns:pic="http://schemas.openxmlformats.org/drawingml/2006/picture">
+                  <pic:nvPicPr>
+                    <pic:cNvPr id="4" name="Picture 5" descr="Macintosh HD:Users:rliu16:SENG2021:digital_invention:screenshots:Raisin_Screenshot (4).png"/>
+                    <pic:cNvPicPr>
+                      <a:picLocks noChangeAspect="1" noChangeArrowheads="1"/>
+                    </pic:cNvPicPr>
+                  </pic:nvPicPr>
+                  <pic:blipFill>
+                    <a:blip r:embed="rId18">
+                      <a:extLst>
+                        <a:ext uri="{28A0092B-C50C-407E-A947-70E740481C1C}">
+                          <a14:useLocalDpi xmlns:a14="http://schemas.microsoft.com/office/drawing/2010/main" val="0"/>
+                        </a:ext>
+                      </a:extLst>
+                    </a:blip>
+                    <a:srcRect/>
+                    <a:stretch>
+                      <a:fillRect/>
+                    </a:stretch>
+                  </pic:blipFill>
+                  <pic:spPr bwMode="auto">
+                    <a:xfrm>
+                      <a:off x="0" y="0"/>
+                      <a:ext cx="5257800" cy="2959100"/>
+                    </a:xfrm>
+                    <a:prstGeom prst="rect">
+                      <a:avLst/>
+                    </a:prstGeom>
+                    <a:noFill/>
+                    <a:ln>
+                      <a:solidFill>
+                        <a:schemeClr val="tx1"/>
+                      </a:solidFill>
+                    </a:ln>
+                    <a:effectLst>
+                      <a:outerShdw blurRad="50800" dist="38100" dir="2700000" algn="tl" rotWithShape="0">
+                        <a:srgbClr val="000000">
+                          <a:alpha val="43000"/>
+                        </a:srgbClr>
+                      </a:outerShdw>
+                    </a:effectLst>
+                  </pic:spPr>
+                </pic:pic>
+              </a:graphicData>
+            </a:graphic>
+          </wp:inline>
+        </w:drawing>
+      </w:r>
+    </w:p>
+    <w:p>
+      <w:pPr>
+        <w:jc w:val="center"/>
+        <w:rPr>
+          <w:color w:val="324A5E"/>
+        </w:rPr>
+      </w:pPr>
+      <w:r>
+        <w:rPr>
+          <w:color w:val="324A5E"/>
+        </w:rPr>
+        <w:t>Figure 4</w:t>
+      </w:r>
+      <w:r>
+        <w:rPr>
+          <w:color w:val="324A5E"/>
+        </w:rPr>
+        <w:t xml:space="preserve">: Raisin </w:t>
+      </w:r>
+      <w:r>
+        <w:rPr>
+          <w:color w:val="324A5E"/>
+        </w:rPr>
+        <w:t>Loading Screen</w:t>
+      </w:r>
+      <w:r>
+        <w:rPr>
+          <w:color w:val="324A5E"/>
+        </w:rPr>
+        <w:t xml:space="preserve"> Interface</w:t>
+      </w:r>
+    </w:p>
+    <w:p>
+      <w:pPr>
+        <w:jc w:val="center"/>
+        <w:rPr>
+          <w:color w:val="324A5E"/>
+        </w:rPr>
+      </w:pPr>
+    </w:p>
+    <w:p>
+      <w:pPr>
+        <w:jc w:val="center"/>
+        <w:rPr>
+          <w:color w:val="324A5E"/>
+        </w:rPr>
+      </w:pPr>
+      <w:r>
+        <w:lastRenderedPageBreak/>
+        <w:drawing>
+          <wp:inline distT="0" distB="0" distL="0" distR="0" wp14:anchorId="6D366C66" wp14:editId="5365ECAF">
+            <wp:extent cx="5257800" cy="2959100"/>
+            <wp:effectExtent l="50800" t="50800" r="127000" b="139700"/>
+            <wp:docPr id="13" name="Picture 13" descr="Macintosh HD:Users:rliu16:SENG2021:digital_invention:screenshots:Raisin_Screenshot (5).png"/>
+            <wp:cNvGraphicFramePr>
+              <a:graphicFrameLocks xmlns:a="http://schemas.openxmlformats.org/drawingml/2006/main" noChangeAspect="1"/>
+            </wp:cNvGraphicFramePr>
+            <a:graphic xmlns:a="http://schemas.openxmlformats.org/drawingml/2006/main">
+              <a:graphicData uri="http://schemas.openxmlformats.org/drawingml/2006/picture">
+                <pic:pic xmlns:pic="http://schemas.openxmlformats.org/drawingml/2006/picture">
+                  <pic:nvPicPr>
+                    <pic:cNvPr id="5" name="Picture 6" descr="Macintosh HD:Users:rliu16:SENG2021:digital_invention:screenshots:Raisin_Screenshot (5).png"/>
+                    <pic:cNvPicPr>
+                      <a:picLocks noChangeAspect="1" noChangeArrowheads="1"/>
+                    </pic:cNvPicPr>
+                  </pic:nvPicPr>
+                  <pic:blipFill>
+                    <a:blip r:embed="rId19">
+                      <a:extLst>
+                        <a:ext uri="{28A0092B-C50C-407E-A947-70E740481C1C}">
+                          <a14:useLocalDpi xmlns:a14="http://schemas.microsoft.com/office/drawing/2010/main" val="0"/>
+                        </a:ext>
+                      </a:extLst>
+                    </a:blip>
+                    <a:srcRect/>
+                    <a:stretch>
+                      <a:fillRect/>
+                    </a:stretch>
+                  </pic:blipFill>
+                  <pic:spPr bwMode="auto">
+                    <a:xfrm>
+                      <a:off x="0" y="0"/>
+                      <a:ext cx="5257800" cy="2959100"/>
+                    </a:xfrm>
+                    <a:prstGeom prst="rect">
+                      <a:avLst/>
+                    </a:prstGeom>
+                    <a:noFill/>
+                    <a:ln>
+                      <a:solidFill>
+                        <a:schemeClr val="tx1"/>
+                      </a:solidFill>
+                    </a:ln>
+                    <a:effectLst>
+                      <a:outerShdw blurRad="50800" dist="38100" dir="2700000" algn="tl" rotWithShape="0">
+                        <a:srgbClr val="000000">
+                          <a:alpha val="43000"/>
+                        </a:srgbClr>
+                      </a:outerShdw>
+                    </a:effectLst>
+                  </pic:spPr>
+                </pic:pic>
+              </a:graphicData>
+            </a:graphic>
+          </wp:inline>
+        </w:drawing>
+      </w:r>
+    </w:p>
+    <w:p>
+      <w:pPr>
+        <w:jc w:val="center"/>
+        <w:rPr>
+          <w:color w:val="324A5E"/>
+        </w:rPr>
+      </w:pPr>
+      <w:r>
+        <w:rPr>
+          <w:color w:val="324A5E"/>
+        </w:rPr>
+        <w:t>Figure 5: Raisin Course Weighted Assessments Interface</w:t>
+      </w:r>
+    </w:p>
+    <w:p/>
+    <w:p/>
+    <w:p/>
+    <w:p/>
     <w:sectPr>
-      <w:footerReference w:type="default" r:id="rId14"/>
-      <w:footerReference w:type="first" r:id="rId15"/>
+      <w:footerReference w:type="default" r:id="rId20"/>
+      <w:footerReference w:type="first" r:id="rId21"/>
       <w:pgSz w:w="11900" w:h="16840"/>
       <w:pgMar w:top="1440" w:right="1800" w:bottom="1440" w:left="1800" w:header="708" w:footer="708" w:gutter="0"/>
       <w:pgNumType w:start="1"/>
@@ -1728,7 +2620,7 @@
           <w:rPr>
             <w:noProof/>
           </w:rPr>
-          <w:t>4</w:t>
+          <w:t>3</w:t>
         </w:r>
         <w:r>
           <w:rPr>
@@ -2487,7 +3379,6 @@
   <w:style w:type="character" w:default="1" w:styleId="DefaultParagraphFont">
     <w:name w:val="Default Paragraph Font"/>
     <w:uiPriority w:val="1"/>
-    <w:semiHidden/>
     <w:unhideWhenUsed/>
   </w:style>
   <w:style w:type="table" w:default="1" w:styleId="TableNormal">
@@ -2711,6 +3602,36 @@
     <w:semiHidden/>
     <w:unhideWhenUsed/>
     <w:rsid w:val="00CE191A"/>
+  </w:style>
+  <w:style w:type="paragraph" w:styleId="BalloonText">
+    <w:name w:val="Balloon Text"/>
+    <w:basedOn w:val="Normal"/>
+    <w:link w:val="BalloonTextChar"/>
+    <w:uiPriority w:val="99"/>
+    <w:semiHidden/>
+    <w:unhideWhenUsed/>
+    <w:rsid w:val="00E86428"/>
+    <w:pPr>
+      <w:spacing w:after="0" w:line="240" w:lineRule="auto"/>
+    </w:pPr>
+    <w:rPr>
+      <w:rFonts w:ascii="Lucida Grande" w:hAnsi="Lucida Grande" w:cs="Lucida Grande"/>
+      <w:sz w:val="18"/>
+      <w:szCs w:val="18"/>
+    </w:rPr>
+  </w:style>
+  <w:style w:type="character" w:customStyle="1" w:styleId="BalloonTextChar">
+    <w:name w:val="Balloon Text Char"/>
+    <w:basedOn w:val="DefaultParagraphFont"/>
+    <w:link w:val="BalloonText"/>
+    <w:uiPriority w:val="99"/>
+    <w:semiHidden/>
+    <w:rsid w:val="00E86428"/>
+    <w:rPr>
+      <w:rFonts w:ascii="Lucida Grande" w:hAnsi="Lucida Grande" w:cs="Lucida Grande"/>
+      <w:sz w:val="18"/>
+      <w:szCs w:val="18"/>
+    </w:rPr>
   </w:style>
 </w:styles>
 </file>
@@ -3140,7 +4061,6 @@
   <w:style w:type="character" w:default="1" w:styleId="DefaultParagraphFont">
     <w:name w:val="Default Paragraph Font"/>
     <w:uiPriority w:val="1"/>
-    <w:semiHidden/>
     <w:unhideWhenUsed/>
   </w:style>
   <w:style w:type="table" w:default="1" w:styleId="TableNormal">
@@ -3364,6 +4284,36 @@
     <w:semiHidden/>
     <w:unhideWhenUsed/>
     <w:rsid w:val="00CE191A"/>
+  </w:style>
+  <w:style w:type="paragraph" w:styleId="BalloonText">
+    <w:name w:val="Balloon Text"/>
+    <w:basedOn w:val="Normal"/>
+    <w:link w:val="BalloonTextChar"/>
+    <w:uiPriority w:val="99"/>
+    <w:semiHidden/>
+    <w:unhideWhenUsed/>
+    <w:rsid w:val="00E86428"/>
+    <w:pPr>
+      <w:spacing w:after="0" w:line="240" w:lineRule="auto"/>
+    </w:pPr>
+    <w:rPr>
+      <w:rFonts w:ascii="Lucida Grande" w:hAnsi="Lucida Grande" w:cs="Lucida Grande"/>
+      <w:sz w:val="18"/>
+      <w:szCs w:val="18"/>
+    </w:rPr>
+  </w:style>
+  <w:style w:type="character" w:customStyle="1" w:styleId="BalloonTextChar">
+    <w:name w:val="Balloon Text Char"/>
+    <w:basedOn w:val="DefaultParagraphFont"/>
+    <w:link w:val="BalloonText"/>
+    <w:uiPriority w:val="99"/>
+    <w:semiHidden/>
+    <w:rsid w:val="00E86428"/>
+    <w:rPr>
+      <w:rFonts w:ascii="Lucida Grande" w:hAnsi="Lucida Grande" w:cs="Lucida Grande"/>
+      <w:sz w:val="18"/>
+      <w:szCs w:val="18"/>
+    </w:rPr>
   </w:style>
 </w:styles>
 </file>
@@ -3693,7 +4643,7 @@
 </file>
 
 <file path=customXml/itemProps1.xml><?xml version="1.0" encoding="utf-8"?>
-<ds:datastoreItem xmlns:ds="http://schemas.openxmlformats.org/officeDocument/2006/customXml" ds:itemID="{0CCC322D-07F3-EE46-87E1-5B1D46B3746F}">
+<ds:datastoreItem xmlns:ds="http://schemas.openxmlformats.org/officeDocument/2006/customXml" ds:itemID="{D09FF7F3-47CA-9042-9C42-A6D53E0D18A8}">
   <ds:schemaRefs>
     <ds:schemaRef ds:uri="http://schemas.openxmlformats.org/officeDocument/2006/bibliography"/>
   </ds:schemaRefs>

</xml_diff>